<commit_message>
Adding the Jupyter Notebooks
</commit_message>
<xml_diff>
--- a/Editing_Word/Templates/carta_final.docx
+++ b/Editing_Word/Templates/carta_final.docx
@@ -8,7 +8,7 @@
         <w:jc w:val="right"/>
       </w:pPr>
       <w:r>
-        <w:t>20 de Agosto de 2020</w:t>
+        <w:t>24 de Noviembre de 2020</w:t>
       </w:r>
     </w:p>
     <w:p>
@@ -17,15 +17,7 @@
         <w:jc w:val="right"/>
       </w:pPr>
       <w:r>
-        <w:t xml:space="preserve">Cédula </w:t>
-      </w:r>
-      <w:proofErr w:type="spellStart"/>
-      <w:r>
-        <w:t>Jurídica</w:t>
-      </w:r>
-      <w:proofErr w:type="spellEnd"/>
-      <w:r>
-        <w:t>: 3-10</w:t>
+        <w:t>Cédula Jurídica: 3-10</w:t>
       </w:r>
       <w:r>
         <w:t>1</w:t>
@@ -36,12 +28,6 @@
       <w:r>
         <w:t>219567</w:t>
       </w:r>
-    </w:p>
-    <w:p>
-      <w:pPr>
-        <w:spacing w:after="0" w:line="240" w:lineRule="auto"/>
-        <w:jc w:val="right"/>
-      </w:pPr>
     </w:p>
     <w:p>
       <w:pPr>
@@ -61,7 +47,7 @@
         <w:jc w:val="both"/>
       </w:pPr>
       <w:r>
-        <w:t>Test</w:t>
+        <w:t>adasd</w:t>
       </w:r>
     </w:p>
     <w:p>
@@ -70,7 +56,7 @@
         <w:jc w:val="both"/>
       </w:pPr>
       <w:r>
-        <w:t>Otro Test </w:t>
+        <w:t>asdfasd</w:t>
       </w:r>
     </w:p>
     <w:p>
@@ -85,7 +71,7 @@
         <w:jc w:val="both"/>
       </w:pPr>
       <w:r>
-        <w:t>Testing</w:t>
+        <w:t>asdasd</w:t>
       </w:r>
     </w:p>
     <w:p>
@@ -100,11 +86,7 @@
         <w:jc w:val="both"/>
       </w:pPr>
       <w:r>
-        <w:t>Sencillas, sonrientes y llenas de ingenuidad, como la musulmana Schehrazada, su madre suculenta que las dió a luz en el misterio; fermentando con emoción en los brazos de un príncipe sublime —lúbrico y feroz—, bajo la mirada enternecida de Alah, clemente y misericordioso.</w:t>
-        <w:br/>
-        <w:t/>
-        <w:br/>
-        <w:t>Al venir al mundo fueron delicadamente mecidas por las manos de la lustral Doniazada, su buena tía, que grabó sus nombres sobre hojas de oro coloreadas de húmedas pedrerías y las cuidó bajo el terciopelo de sus pupilas hasta la adolescencia dura, para esparcirlas después, voluptuosas y libres, sobre el mundo oriental, eternizado por su sonrisa.</w:t>
+        <w:t>sdasdasdasdasd</w:t>
       </w:r>
     </w:p>
     <w:bookmarkEnd w:id="0"/>
@@ -126,557 +108,6 @@
         <w:jc w:val="both"/>
       </w:pPr>
     </w:p>
-    <w:tbl>
-      <w:tblPr>
-        <w:tblW w:w="9360" w:type="dxa"/>
-        <w:tblLayout w:type="fixed"/>
-        <w:tblCellMar>
-          <w:left w:w="0" w:type="dxa"/>
-          <w:right w:w="0" w:type="dxa"/>
-        </w:tblCellMar>
-        <w:tblLook w:val="04A0" w:firstRow="1" w:lastRow="0" w:firstColumn="1" w:lastColumn="0" w:noHBand="0" w:noVBand="1"/>
-      </w:tblPr>
-      <w:tblGrid>
-        <w:gridCol w:w="1872"/>
-        <w:gridCol w:w="1872"/>
-        <w:gridCol w:w="1872"/>
-        <w:gridCol w:w="1872"/>
-        <w:gridCol w:w="1872"/>
-      </w:tblGrid>
-      <w:tr>
-        <w:tc>
-          <w:tcPr>
-            <w:tcW w:w="1872" w:type="dxa"/>
-            <w:tcBorders>
-              <w:top w:val="single" w:sz="6" w:space="0" w:color="000000"/>
-              <w:left w:val="nil"/>
-              <w:bottom w:val="single" w:sz="6" w:space="0" w:color="000000"/>
-              <w:right w:val="nil"/>
-            </w:tcBorders>
-          </w:tcPr>
-          <w:p>
-            <w:pPr>
-              <w:pStyle w:val="TableContents"/>
-              <w:spacing w:after="0"/>
-              <w:jc w:val="center"/>
-              <w:rPr>
-                <w:rFonts w:ascii="Liberation Serif" w:hAnsi="Liberation Serif"/>
-                <w:color w:val="000000"/>
-                <w:sz w:val="24"/>
-                <w:szCs w:val="24"/>
-              </w:rPr>
-            </w:pPr>
-          </w:p>
-        </w:tc>
-        <w:tc>
-          <w:tcPr>
-            <w:tcW w:w="1872" w:type="dxa"/>
-            <w:tcBorders>
-              <w:top w:val="single" w:sz="6" w:space="0" w:color="000000"/>
-              <w:left w:val="nil"/>
-              <w:bottom w:val="single" w:sz="6" w:space="0" w:color="000000"/>
-              <w:right w:val="nil"/>
-            </w:tcBorders>
-            <w:hideMark/>
-          </w:tcPr>
-          <w:p>
-            <w:pPr>
-              <w:pStyle w:val="TableContents"/>
-              <w:spacing w:after="0" w:line="240" w:lineRule="auto"/>
-              <w:jc w:val="center"/>
-              <w:rPr>
-                <w:rFonts w:ascii="Liberation Serif" w:hAnsi="Liberation Serif"/>
-                <w:b/>
-                <w:bCs/>
-                <w:color w:val="000000"/>
-                <w:sz w:val="24"/>
-                <w:szCs w:val="24"/>
-              </w:rPr>
-            </w:pPr>
-            <w:proofErr w:type="spellStart"/>
-            <w:r>
-              <w:rPr>
-                <w:rFonts w:ascii="Liberation Serif" w:hAnsi="Liberation Serif"/>
-                <w:b/>
-                <w:bCs/>
-                <w:color w:val="000000"/>
-                <w:sz w:val="24"/>
-                <w:szCs w:val="24"/>
-              </w:rPr>
-              <w:t>Esfera</w:t>
-            </w:r>
-            <w:proofErr w:type="spellEnd"/>
-          </w:p>
-        </w:tc>
-        <w:tc>
-          <w:tcPr>
-            <w:tcW w:w="1872" w:type="dxa"/>
-            <w:tcBorders>
-              <w:top w:val="single" w:sz="6" w:space="0" w:color="000000"/>
-              <w:left w:val="nil"/>
-              <w:bottom w:val="single" w:sz="6" w:space="0" w:color="000000"/>
-              <w:right w:val="nil"/>
-            </w:tcBorders>
-            <w:hideMark/>
-          </w:tcPr>
-          <w:p>
-            <w:pPr>
-              <w:pStyle w:val="TableContents"/>
-              <w:spacing w:after="0" w:line="240" w:lineRule="auto"/>
-              <w:jc w:val="center"/>
-              <w:rPr>
-                <w:rFonts w:ascii="Liberation Serif" w:hAnsi="Liberation Serif"/>
-                <w:b/>
-                <w:bCs/>
-                <w:color w:val="000000"/>
-                <w:sz w:val="24"/>
-                <w:szCs w:val="24"/>
-              </w:rPr>
-            </w:pPr>
-            <w:proofErr w:type="spellStart"/>
-            <w:r>
-              <w:rPr>
-                <w:rFonts w:ascii="Liberation Serif" w:hAnsi="Liberation Serif"/>
-                <w:b/>
-                <w:bCs/>
-                <w:color w:val="000000"/>
-                <w:sz w:val="24"/>
-                <w:szCs w:val="24"/>
-              </w:rPr>
-              <w:t>Cilindro</w:t>
-            </w:r>
-            <w:proofErr w:type="spellEnd"/>
-          </w:p>
-        </w:tc>
-        <w:tc>
-          <w:tcPr>
-            <w:tcW w:w="1872" w:type="dxa"/>
-            <w:tcBorders>
-              <w:top w:val="single" w:sz="6" w:space="0" w:color="000000"/>
-              <w:left w:val="nil"/>
-              <w:bottom w:val="single" w:sz="6" w:space="0" w:color="000000"/>
-              <w:right w:val="nil"/>
-            </w:tcBorders>
-            <w:hideMark/>
-          </w:tcPr>
-          <w:p>
-            <w:pPr>
-              <w:pStyle w:val="TableContents"/>
-              <w:spacing w:after="0" w:line="240" w:lineRule="auto"/>
-              <w:jc w:val="center"/>
-              <w:rPr>
-                <w:rFonts w:ascii="Liberation Serif" w:hAnsi="Liberation Serif"/>
-                <w:b/>
-                <w:bCs/>
-                <w:color w:val="000000"/>
-                <w:sz w:val="24"/>
-                <w:szCs w:val="24"/>
-              </w:rPr>
-            </w:pPr>
-            <w:proofErr w:type="spellStart"/>
-            <w:r>
-              <w:rPr>
-                <w:rFonts w:ascii="Liberation Serif" w:hAnsi="Liberation Serif"/>
-                <w:b/>
-                <w:bCs/>
-                <w:color w:val="000000"/>
-                <w:sz w:val="24"/>
-                <w:szCs w:val="24"/>
-              </w:rPr>
-              <w:t>Eje</w:t>
-            </w:r>
-            <w:proofErr w:type="spellEnd"/>
-          </w:p>
-        </w:tc>
-        <w:tc>
-          <w:tcPr>
-            <w:tcW w:w="1872" w:type="dxa"/>
-            <w:tcBorders>
-              <w:top w:val="single" w:sz="6" w:space="0" w:color="000000"/>
-              <w:left w:val="nil"/>
-              <w:bottom w:val="single" w:sz="6" w:space="0" w:color="000000"/>
-              <w:right w:val="nil"/>
-            </w:tcBorders>
-            <w:hideMark/>
-          </w:tcPr>
-          <w:p>
-            <w:pPr>
-              <w:pStyle w:val="TableContents"/>
-              <w:spacing w:after="0" w:line="240" w:lineRule="auto"/>
-              <w:jc w:val="center"/>
-              <w:rPr>
-                <w:rFonts w:ascii="Liberation Serif" w:hAnsi="Liberation Serif"/>
-                <w:b/>
-                <w:bCs/>
-                <w:color w:val="000000"/>
-                <w:sz w:val="24"/>
-                <w:szCs w:val="24"/>
-              </w:rPr>
-            </w:pPr>
-            <w:r>
-              <w:rPr>
-                <w:rFonts w:ascii="Liberation Serif" w:hAnsi="Liberation Serif"/>
-                <w:b/>
-                <w:bCs/>
-                <w:color w:val="000000"/>
-                <w:sz w:val="24"/>
-                <w:szCs w:val="24"/>
-              </w:rPr>
-              <w:t>A.V.</w:t>
-            </w:r>
-          </w:p>
-        </w:tc>
-      </w:tr>
-      <w:tr>
-        <w:tc>
-          <w:tcPr>
-            <w:tcW w:w="1872" w:type="dxa"/>
-            <w:hideMark/>
-          </w:tcPr>
-          <w:p>
-            <w:pPr>
-              <w:pStyle w:val="TableContents"/>
-              <w:spacing w:after="0"/>
-              <w:jc w:val="center"/>
-              <w:rPr>
-                <w:rFonts w:ascii="Liberation Serif" w:hAnsi="Liberation Serif"/>
-                <w:b/>
-                <w:bCs/>
-                <w:color w:val="000000"/>
-                <w:sz w:val="24"/>
-                <w:szCs w:val="24"/>
-              </w:rPr>
-            </w:pPr>
-            <w:proofErr w:type="spellStart"/>
-            <w:r>
-              <w:rPr>
-                <w:rFonts w:ascii="Liberation Serif" w:hAnsi="Liberation Serif"/>
-                <w:b/>
-                <w:bCs/>
-                <w:color w:val="000000"/>
-                <w:sz w:val="24"/>
-                <w:szCs w:val="24"/>
-              </w:rPr>
-              <w:t>Ojo</w:t>
-            </w:r>
-            <w:proofErr w:type="spellEnd"/>
-            <w:r>
-              <w:rPr>
-                <w:rFonts w:ascii="Liberation Serif" w:hAnsi="Liberation Serif"/>
-                <w:b/>
-                <w:bCs/>
-                <w:color w:val="000000"/>
-                <w:sz w:val="24"/>
-                <w:szCs w:val="24"/>
-              </w:rPr>
-              <w:t xml:space="preserve"> I.</w:t>
-            </w:r>
-          </w:p>
-        </w:tc>
-        <w:tc>
-          <w:tcPr>
-            <w:tcW w:w="1872" w:type="dxa"/>
-            <w:hideMark/>
-          </w:tcPr>
-          <w:p>
-            <w:pPr>
-              <w:widowControl w:val="0"/>
-              <w:spacing w:after="0" w:line="240" w:lineRule="auto"/>
-              <w:jc w:val="center"/>
-              <w:rPr>
-                <w:rFonts w:ascii="Liberation Serif" w:hAnsi="Liberation Serif"/>
-                <w:color w:val="000000"/>
-                <w:sz w:val="24"/>
-                <w:szCs w:val="24"/>
-              </w:rPr>
-            </w:pPr>
-            <w:r>
-              <w:rPr>
-                <w:rFonts w:ascii="Liberation Serif" w:hAnsi="Liberation Serif"/>
-                <w:color w:val="000000"/>
-                <w:sz w:val="24"/>
-                <w:szCs w:val="24"/>
-                <w:lang w:val="es-CR"/>
-              </w:rPr>
-              <w:t>-5.25</w:t>
-            </w:r>
-          </w:p>
-        </w:tc>
-        <w:tc>
-          <w:tcPr>
-            <w:tcW w:w="1872" w:type="dxa"/>
-            <w:hideMark/>
-          </w:tcPr>
-          <w:p>
-            <w:pPr>
-              <w:widowControl w:val="0"/>
-              <w:spacing w:after="0"/>
-              <w:jc w:val="center"/>
-              <w:rPr>
-                <w:rFonts w:ascii="Liberation Serif" w:hAnsi="Liberation Serif"/>
-                <w:color w:val="000000"/>
-                <w:sz w:val="24"/>
-                <w:szCs w:val="24"/>
-              </w:rPr>
-            </w:pPr>
-            <w:r>
-              <w:rPr>
-                <w:rFonts w:ascii="Liberation Serif" w:hAnsi="Liberation Serif"/>
-                <w:color w:val="000000"/>
-                <w:sz w:val="24"/>
-                <w:szCs w:val="24"/>
-              </w:rPr>
-              <w:t>+1.25</w:t>
-            </w:r>
-          </w:p>
-        </w:tc>
-        <w:tc>
-          <w:tcPr>
-            <w:tcW w:w="1872" w:type="dxa"/>
-            <w:hideMark/>
-          </w:tcPr>
-          <w:p>
-            <w:pPr>
-              <w:widowControl w:val="0"/>
-              <w:spacing w:after="0"/>
-              <w:jc w:val="center"/>
-              <w:rPr>
-                <w:rFonts w:ascii="Liberation Serif" w:hAnsi="Liberation Serif"/>
-                <w:color w:val="000000"/>
-                <w:sz w:val="24"/>
-                <w:szCs w:val="24"/>
-              </w:rPr>
-            </w:pPr>
-            <w:r>
-              <w:rPr>
-                <w:rFonts w:ascii="Liberation Serif" w:hAnsi="Liberation Serif"/>
-                <w:color w:val="000000"/>
-                <w:sz w:val="24"/>
-                <w:szCs w:val="24"/>
-              </w:rPr>
-              <w:t>45</w:t>
-            </w:r>
-          </w:p>
-        </w:tc>
-        <w:tc>
-          <w:tcPr>
-            <w:tcW w:w="1872" w:type="dxa"/>
-            <w:hideMark/>
-          </w:tcPr>
-          <w:p>
-            <w:pPr>
-              <w:widowControl w:val="0"/>
-              <w:spacing w:after="0"/>
-              <w:jc w:val="center"/>
-              <w:rPr>
-                <w:rFonts w:ascii="Liberation Serif" w:hAnsi="Liberation Serif"/>
-                <w:color w:val="000000"/>
-                <w:sz w:val="24"/>
-                <w:szCs w:val="24"/>
-              </w:rPr>
-            </w:pPr>
-            <w:r>
-              <w:rPr>
-                <w:rFonts w:ascii="Liberation Serif" w:hAnsi="Liberation Serif"/>
-                <w:color w:val="000000"/>
-                <w:sz w:val="24"/>
-                <w:szCs w:val="24"/>
-              </w:rPr>
-              <w:t>20/20</w:t>
-            </w:r>
-          </w:p>
-        </w:tc>
-      </w:tr>
-      <w:tr>
-        <w:tc>
-          <w:tcPr>
-            <w:tcW w:w="1872" w:type="dxa"/>
-            <w:tcBorders>
-              <w:top w:val="nil"/>
-              <w:left w:val="nil"/>
-              <w:bottom w:val="single" w:sz="6" w:space="0" w:color="000000"/>
-              <w:right w:val="nil"/>
-            </w:tcBorders>
-            <w:hideMark/>
-          </w:tcPr>
-          <w:p>
-            <w:pPr>
-              <w:pStyle w:val="TableContents"/>
-              <w:spacing w:after="0"/>
-              <w:jc w:val="center"/>
-              <w:rPr>
-                <w:rFonts w:ascii="Liberation Serif" w:hAnsi="Liberation Serif"/>
-                <w:b/>
-                <w:bCs/>
-                <w:color w:val="000000"/>
-                <w:sz w:val="24"/>
-                <w:szCs w:val="24"/>
-              </w:rPr>
-            </w:pPr>
-            <w:proofErr w:type="spellStart"/>
-            <w:r>
-              <w:rPr>
-                <w:rFonts w:ascii="Liberation Serif" w:hAnsi="Liberation Serif"/>
-                <w:b/>
-                <w:bCs/>
-                <w:color w:val="000000"/>
-                <w:sz w:val="24"/>
-                <w:szCs w:val="24"/>
-              </w:rPr>
-              <w:t>Ojo</w:t>
-            </w:r>
-            <w:proofErr w:type="spellEnd"/>
-            <w:r>
-              <w:rPr>
-                <w:rFonts w:ascii="Liberation Serif" w:hAnsi="Liberation Serif"/>
-                <w:b/>
-                <w:bCs/>
-                <w:color w:val="000000"/>
-                <w:sz w:val="24"/>
-                <w:szCs w:val="24"/>
-              </w:rPr>
-              <w:t xml:space="preserve"> D.</w:t>
-            </w:r>
-          </w:p>
-        </w:tc>
-        <w:tc>
-          <w:tcPr>
-            <w:tcW w:w="1872" w:type="dxa"/>
-            <w:tcBorders>
-              <w:top w:val="nil"/>
-              <w:left w:val="nil"/>
-              <w:bottom w:val="single" w:sz="6" w:space="0" w:color="000000"/>
-              <w:right w:val="nil"/>
-            </w:tcBorders>
-            <w:hideMark/>
-          </w:tcPr>
-          <w:p>
-            <w:pPr>
-              <w:widowControl w:val="0"/>
-              <w:spacing w:after="0"/>
-              <w:jc w:val="center"/>
-              <w:rPr>
-                <w:rFonts w:ascii="Liberation Serif" w:hAnsi="Liberation Serif"/>
-                <w:color w:val="000000"/>
-                <w:sz w:val="24"/>
-                <w:szCs w:val="24"/>
-              </w:rPr>
-            </w:pPr>
-            <w:r>
-              <w:rPr>
-                <w:rFonts w:ascii="Liberation Serif" w:hAnsi="Liberation Serif"/>
-                <w:color w:val="000000"/>
-                <w:sz w:val="24"/>
-                <w:szCs w:val="24"/>
-              </w:rPr>
-              <w:t>-1.50</w:t>
-            </w:r>
-          </w:p>
-        </w:tc>
-        <w:tc>
-          <w:tcPr>
-            <w:tcW w:w="1872" w:type="dxa"/>
-            <w:tcBorders>
-              <w:top w:val="nil"/>
-              <w:left w:val="nil"/>
-              <w:bottom w:val="single" w:sz="6" w:space="0" w:color="000000"/>
-              <w:right w:val="nil"/>
-            </w:tcBorders>
-            <w:hideMark/>
-          </w:tcPr>
-          <w:p>
-            <w:pPr>
-              <w:widowControl w:val="0"/>
-              <w:spacing w:after="0"/>
-              <w:jc w:val="center"/>
-              <w:rPr>
-                <w:rFonts w:ascii="Liberation Serif" w:hAnsi="Liberation Serif"/>
-                <w:color w:val="000000"/>
-                <w:sz w:val="24"/>
-                <w:szCs w:val="24"/>
-              </w:rPr>
-            </w:pPr>
-            <w:r>
-              <w:rPr>
-                <w:rFonts w:ascii="Liberation Serif" w:hAnsi="Liberation Serif"/>
-                <w:color w:val="000000"/>
-                <w:sz w:val="24"/>
-                <w:szCs w:val="24"/>
-              </w:rPr>
-              <w:t>+1.75</w:t>
-            </w:r>
-          </w:p>
-        </w:tc>
-        <w:tc>
-          <w:tcPr>
-            <w:tcW w:w="1872" w:type="dxa"/>
-            <w:tcBorders>
-              <w:top w:val="nil"/>
-              <w:left w:val="nil"/>
-              <w:bottom w:val="single" w:sz="6" w:space="0" w:color="000000"/>
-              <w:right w:val="nil"/>
-            </w:tcBorders>
-            <w:hideMark/>
-          </w:tcPr>
-          <w:p>
-            <w:pPr>
-              <w:widowControl w:val="0"/>
-              <w:spacing w:after="0"/>
-              <w:jc w:val="center"/>
-              <w:rPr>
-                <w:rFonts w:ascii="Liberation Serif" w:hAnsi="Liberation Serif"/>
-                <w:color w:val="000000"/>
-                <w:sz w:val="24"/>
-                <w:szCs w:val="24"/>
-              </w:rPr>
-            </w:pPr>
-            <w:r>
-              <w:rPr>
-                <w:rFonts w:ascii="Liberation Serif" w:hAnsi="Liberation Serif"/>
-                <w:color w:val="000000"/>
-                <w:sz w:val="24"/>
-                <w:szCs w:val="24"/>
-              </w:rPr>
-              <w:t>60</w:t>
-            </w:r>
-          </w:p>
-        </w:tc>
-        <w:tc>
-          <w:tcPr>
-            <w:tcW w:w="1872" w:type="dxa"/>
-            <w:tcBorders>
-              <w:top w:val="nil"/>
-              <w:left w:val="nil"/>
-              <w:bottom w:val="single" w:sz="6" w:space="0" w:color="000000"/>
-              <w:right w:val="nil"/>
-            </w:tcBorders>
-            <w:hideMark/>
-          </w:tcPr>
-          <w:p>
-            <w:pPr>
-              <w:widowControl w:val="0"/>
-              <w:spacing w:after="0"/>
-              <w:jc w:val="center"/>
-              <w:rPr>
-                <w:rFonts w:ascii="Liberation Serif" w:hAnsi="Liberation Serif"/>
-                <w:color w:val="000000"/>
-                <w:sz w:val="24"/>
-                <w:szCs w:val="24"/>
-              </w:rPr>
-            </w:pPr>
-            <w:r>
-              <w:rPr>
-                <w:rFonts w:ascii="Liberation Serif" w:hAnsi="Liberation Serif"/>
-                <w:color w:val="000000"/>
-                <w:sz w:val="24"/>
-                <w:szCs w:val="24"/>
-              </w:rPr>
-              <w:t>20/19</w:t>
-            </w:r>
-          </w:p>
-        </w:tc>
-      </w:tr>
-    </w:tbl>
     <w:p>
       <w:pPr>
         <w:spacing w:after="0"/>
@@ -741,6 +172,14 @@
     <w:p>
       <w:pPr>
         <w:spacing w:after="0"/>
+        <w:rPr>
+          <w:lang w:val="es-CR"/>
+        </w:rPr>
+      </w:pPr>
+    </w:p>
+    <w:p>
+      <w:pPr>
+        <w:spacing w:after="0"/>
         <w:jc w:val="right"/>
       </w:pPr>
       <w:r>
@@ -775,8 +214,14 @@
       <w:pPr>
         <w:spacing w:after="0"/>
         <w:jc w:val="right"/>
-      </w:pPr>
-      <w:r>
+        <w:rPr>
+          <w:lang w:val="es-CR"/>
+        </w:rPr>
+      </w:pPr>
+      <w:r>
+        <w:rPr>
+          <w:lang w:val="es-CR"/>
+        </w:rPr>
         <w:t xml:space="preserve">Código: </w:t>
       </w:r>
       <w:r>
@@ -789,6 +234,9 @@
     <w:p>
       <w:pPr>
         <w:spacing w:after="0"/>
+        <w:rPr>
+          <w:lang w:val="es-CR"/>
+        </w:rPr>
       </w:pPr>
     </w:p>
     <w:p/>
@@ -802,8 +250,7 @@
       <w:pgSz w:w="12240" w:h="15840"/>
       <w:pgMar w:top="1440" w:right="1440" w:bottom="1440" w:left="1440" w:header="720" w:footer="720" w:gutter="0"/>
       <w:cols w:space="720"/>
-      <w:formProt w:val="0"/>
-      <w:docGrid w:linePitch="360" w:charSpace="4096"/>
+      <w:docGrid w:linePitch="360"/>
     </w:sectPr>
   </w:body>
 </w:document>
@@ -899,7 +346,7 @@
       <w:rPr>
         <w:noProof/>
       </w:rPr>
-      <w:pict w14:anchorId="72B1A465">
+      <w:pict w14:anchorId="047ABE4D">
         <v:shapetype id="_x0000_t75" coordsize="21600,21600" o:spt="75" o:preferrelative="t" path="m@4@5l@4@11@9@11@9@5xe" filled="f" stroked="f">
           <v:stroke joinstyle="miter"/>
           <v:formulas>
@@ -919,7 +366,7 @@
           <v:path o:extrusionok="f" gradientshapeok="t" o:connecttype="rect"/>
           <o:lock v:ext="edit" aspectratio="t"/>
         </v:shapetype>
-        <v:shape id="WordPictureWatermark557069547" o:spid="_x0000_s2053" type="#_x0000_t75" style="position:absolute;margin-left:0;margin-top:0;width:467.95pt;height:467.95pt;z-index:-251657216;mso-position-horizontal:center;mso-position-horizontal-relative:margin;mso-position-vertical:center;mso-position-vertical-relative:margin" o:allowincell="f">
+        <v:shape id="WordPictureWatermark555647063" o:spid="_x0000_s2053" type="#_x0000_t75" style="position:absolute;margin-left:0;margin-top:0;width:467.95pt;height:467.95pt;z-index:-251657216;mso-position-horizontal:center;mso-position-horizontal-relative:margin;mso-position-vertical:center;mso-position-vertical-relative:margin" o:allowincell="f">
           <v:imagedata r:id="rId1" o:title="optica_rs" gain="19661f" blacklevel="22938f"/>
           <w10:wrap anchorx="margin" anchory="margin"/>
         </v:shape>
@@ -939,7 +386,7 @@
       <w:rPr>
         <w:noProof/>
       </w:rPr>
-      <w:pict w14:anchorId="322953B2">
+      <w:pict w14:anchorId="6DB40612">
         <v:shapetype id="_x0000_t75" coordsize="21600,21600" o:spt="75" o:preferrelative="t" path="m@4@5l@4@11@9@11@9@5xe" filled="f" stroked="f">
           <v:stroke joinstyle="miter"/>
           <v:formulas>
@@ -959,7 +406,7 @@
           <v:path o:extrusionok="f" gradientshapeok="t" o:connecttype="rect"/>
           <o:lock v:ext="edit" aspectratio="t"/>
         </v:shapetype>
-        <v:shape id="WordPictureWatermark557069548" o:spid="_x0000_s2054" type="#_x0000_t75" style="position:absolute;margin-left:0;margin-top:0;width:467.95pt;height:467.95pt;z-index:-251656192;mso-position-horizontal:center;mso-position-horizontal-relative:margin;mso-position-vertical:center;mso-position-vertical-relative:margin" o:allowincell="f">
+        <v:shape id="WordPictureWatermark555647064" o:spid="_x0000_s2054" type="#_x0000_t75" style="position:absolute;margin-left:0;margin-top:0;width:467.95pt;height:467.95pt;z-index:-251656192;mso-position-horizontal:center;mso-position-horizontal-relative:margin;mso-position-vertical:center;mso-position-vertical-relative:margin" o:allowincell="f">
           <v:imagedata r:id="rId1" o:title="optica_rs" gain="19661f" blacklevel="22938f"/>
           <w10:wrap anchorx="margin" anchory="margin"/>
         </v:shape>
@@ -979,7 +426,7 @@
       <w:rPr>
         <w:noProof/>
       </w:rPr>
-      <w:pict w14:anchorId="74F6468F">
+      <w:pict w14:anchorId="3A3FE68D">
         <v:shapetype id="_x0000_t75" coordsize="21600,21600" o:spt="75" o:preferrelative="t" path="m@4@5l@4@11@9@11@9@5xe" filled="f" stroked="f">
           <v:stroke joinstyle="miter"/>
           <v:formulas>
@@ -999,7 +446,7 @@
           <v:path o:extrusionok="f" gradientshapeok="t" o:connecttype="rect"/>
           <o:lock v:ext="edit" aspectratio="t"/>
         </v:shapetype>
-        <v:shape id="WordPictureWatermark557069546" o:spid="_x0000_s2052" type="#_x0000_t75" style="position:absolute;margin-left:0;margin-top:0;width:467.95pt;height:467.95pt;z-index:-251658240;mso-position-horizontal:center;mso-position-horizontal-relative:margin;mso-position-vertical:center;mso-position-vertical-relative:margin" o:allowincell="f">
+        <v:shape id="WordPictureWatermark555647062" o:spid="_x0000_s2052" type="#_x0000_t75" style="position:absolute;margin-left:0;margin-top:0;width:467.95pt;height:467.95pt;z-index:-251658240;mso-position-horizontal:center;mso-position-horizontal-relative:margin;mso-position-vertical:center;mso-position-vertical-relative:margin" o:allowincell="f">
           <v:imagedata r:id="rId1" o:title="optica_rs" gain="19661f" blacklevel="22938f"/>
           <w10:wrap anchorx="margin" anchory="margin"/>
         </v:shape>
@@ -1022,7 +469,7 @@
     </w:rPrDefault>
     <w:pPrDefault>
       <w:pPr>
-        <w:suppressAutoHyphens/>
+        <w:spacing w:after="160" w:line="259" w:lineRule="auto"/>
       </w:pPr>
     </w:pPrDefault>
   </w:docDefaults>
@@ -1408,9 +855,14 @@
   <w:style w:type="paragraph" w:default="1" w:styleId="Normal">
     <w:name w:val="Normal"/>
     <w:qFormat/>
+    <w:rsid w:val="00D21F55"/>
     <w:pPr>
-      <w:spacing w:after="160" w:line="259" w:lineRule="auto"/>
+      <w:suppressAutoHyphens/>
+      <w:spacing w:line="256" w:lineRule="auto"/>
     </w:pPr>
+    <w:rPr>
+      <w:rFonts w:ascii="Calibri" w:eastAsia="Calibri" w:hAnsi="Calibri" w:cs="Calibri"/>
+    </w:rPr>
   </w:style>
   <w:style w:type="character" w:default="1" w:styleId="DefaultParagraphFont">
     <w:name w:val="Default Paragraph Font"/>
@@ -1439,90 +891,13 @@
     <w:semiHidden/>
     <w:unhideWhenUsed/>
   </w:style>
-  <w:style w:type="character" w:customStyle="1" w:styleId="HeaderChar">
-    <w:name w:val="Header Char"/>
-    <w:basedOn w:val="DefaultParagraphFont"/>
-    <w:link w:val="Header"/>
-    <w:uiPriority w:val="99"/>
-    <w:qFormat/>
-    <w:rsid w:val="0087624B"/>
-  </w:style>
-  <w:style w:type="character" w:customStyle="1" w:styleId="FooterChar">
-    <w:name w:val="Footer Char"/>
-    <w:basedOn w:val="DefaultParagraphFont"/>
-    <w:link w:val="Footer"/>
-    <w:uiPriority w:val="99"/>
-    <w:qFormat/>
-    <w:rsid w:val="0087624B"/>
-  </w:style>
-  <w:style w:type="paragraph" w:customStyle="1" w:styleId="Heading">
-    <w:name w:val="Heading"/>
-    <w:basedOn w:val="Normal"/>
-    <w:next w:val="BodyText"/>
-    <w:qFormat/>
-    <w:pPr>
-      <w:keepNext/>
-      <w:spacing w:before="240" w:after="120"/>
-    </w:pPr>
-    <w:rPr>
-      <w:rFonts w:ascii="Liberation Sans" w:eastAsia="Microsoft YaHei" w:hAnsi="Liberation Sans" w:cs="Lucida Sans"/>
-      <w:sz w:val="28"/>
-      <w:szCs w:val="28"/>
-    </w:rPr>
-  </w:style>
-  <w:style w:type="paragraph" w:styleId="BodyText">
-    <w:name w:val="Body Text"/>
-    <w:basedOn w:val="Normal"/>
-    <w:pPr>
-      <w:spacing w:after="140" w:line="276" w:lineRule="auto"/>
-    </w:pPr>
-  </w:style>
-  <w:style w:type="paragraph" w:styleId="List">
-    <w:name w:val="List"/>
-    <w:basedOn w:val="BodyText"/>
-    <w:rPr>
-      <w:rFonts w:cs="Lucida Sans"/>
-    </w:rPr>
-  </w:style>
-  <w:style w:type="paragraph" w:styleId="Caption">
-    <w:name w:val="caption"/>
-    <w:basedOn w:val="Normal"/>
-    <w:qFormat/>
-    <w:pPr>
-      <w:suppressLineNumbers/>
-      <w:spacing w:before="120" w:after="120"/>
-    </w:pPr>
-    <w:rPr>
-      <w:rFonts w:cs="Lucida Sans"/>
-      <w:i/>
-      <w:iCs/>
-      <w:sz w:val="24"/>
-      <w:szCs w:val="24"/>
-    </w:rPr>
-  </w:style>
-  <w:style w:type="paragraph" w:customStyle="1" w:styleId="Index">
-    <w:name w:val="Index"/>
-    <w:basedOn w:val="Normal"/>
-    <w:qFormat/>
-    <w:pPr>
-      <w:suppressLineNumbers/>
-    </w:pPr>
-    <w:rPr>
-      <w:rFonts w:cs="Lucida Sans"/>
-    </w:rPr>
-  </w:style>
-  <w:style w:type="paragraph" w:customStyle="1" w:styleId="HeaderandFooter">
-    <w:name w:val="Header and Footer"/>
-    <w:basedOn w:val="Normal"/>
-    <w:qFormat/>
-  </w:style>
   <w:style w:type="paragraph" w:styleId="Header">
     <w:name w:val="header"/>
     <w:basedOn w:val="Normal"/>
     <w:link w:val="HeaderChar"/>
     <w:uiPriority w:val="99"/>
     <w:unhideWhenUsed/>
-    <w:rsid w:val="0087624B"/>
+    <w:rsid w:val="00751961"/>
     <w:pPr>
       <w:tabs>
         <w:tab w:val="center" w:pos="4680"/>
@@ -1531,13 +906,23 @@
       <w:spacing w:after="0" w:line="240" w:lineRule="auto"/>
     </w:pPr>
   </w:style>
+  <w:style w:type="character" w:customStyle="1" w:styleId="HeaderChar">
+    <w:name w:val="Header Char"/>
+    <w:basedOn w:val="DefaultParagraphFont"/>
+    <w:link w:val="Header"/>
+    <w:uiPriority w:val="99"/>
+    <w:rsid w:val="00751961"/>
+    <w:rPr>
+      <w:rFonts w:ascii="Calibri" w:eastAsia="Calibri" w:hAnsi="Calibri" w:cs="Calibri"/>
+    </w:rPr>
+  </w:style>
   <w:style w:type="paragraph" w:styleId="Footer">
     <w:name w:val="footer"/>
     <w:basedOn w:val="Normal"/>
     <w:link w:val="FooterChar"/>
     <w:uiPriority w:val="99"/>
     <w:unhideWhenUsed/>
-    <w:rsid w:val="0087624B"/>
+    <w:rsid w:val="00751961"/>
     <w:pPr>
       <w:tabs>
         <w:tab w:val="center" w:pos="4680"/>
@@ -1546,14 +931,15 @@
       <w:spacing w:after="0" w:line="240" w:lineRule="auto"/>
     </w:pPr>
   </w:style>
-  <w:style w:type="paragraph" w:customStyle="1" w:styleId="TableContents">
-    <w:name w:val="Table Contents"/>
-    <w:basedOn w:val="Normal"/>
-    <w:qFormat/>
-    <w:pPr>
-      <w:widowControl w:val="0"/>
-      <w:suppressLineNumbers/>
-    </w:pPr>
+  <w:style w:type="character" w:customStyle="1" w:styleId="FooterChar">
+    <w:name w:val="Footer Char"/>
+    <w:basedOn w:val="DefaultParagraphFont"/>
+    <w:link w:val="Footer"/>
+    <w:uiPriority w:val="99"/>
+    <w:rsid w:val="00751961"/>
+    <w:rPr>
+      <w:rFonts w:ascii="Calibri" w:eastAsia="Calibri" w:hAnsi="Calibri" w:cs="Calibri"/>
+    </w:rPr>
   </w:style>
 </w:styles>
 </file>

</xml_diff>